<commit_message>
actual final report, this is the version that was used to generate the pdf
</commit_message>
<xml_diff>
--- a/FileArchiver/doc/ReportModernTheme.docx
+++ b/FileArchiver/doc/ReportModernTheme.docx
@@ -8955,10 +8955,13 @@
       <w:r>
         <w:t>construction</w:t>
       </w:r>
+      <w:r>
+        <w:t xml:space="preserve"> phase iter</w:t>
+      </w:r>
       <w:bookmarkStart w:id="11" w:name="_GoBack"/>
       <w:bookmarkEnd w:id="11"/>
       <w:r>
-        <w:t xml:space="preserve"> phase iterations</w:t>
+        <w:t>ations</w:t>
       </w:r>
     </w:p>
     <w:p>
@@ -9313,7 +9316,7 @@
           <w:lang w:eastAsia="en-AU"/>
         </w:rPr>
         <w:drawing>
-          <wp:anchor distT="0" distB="0" distL="114300" distR="114300" simplePos="0" relativeHeight="251693056" behindDoc="0" locked="0" layoutInCell="1" allowOverlap="1" wp14:anchorId="725C3011" wp14:editId="55ACF482">
+          <wp:anchor distT="0" distB="0" distL="114300" distR="114300" simplePos="0" relativeHeight="251694080" behindDoc="0" locked="0" layoutInCell="1" allowOverlap="1" wp14:anchorId="725C3011" wp14:editId="55ACF482">
             <wp:simplePos x="0" y="0"/>
             <wp:positionH relativeFrom="column">
               <wp:posOffset>3810</wp:posOffset>
@@ -12381,7 +12384,7 @@
         </w:rPr>
         <w:lastRenderedPageBreak/>
         <w:drawing>
-          <wp:anchor distT="0" distB="0" distL="114300" distR="114300" simplePos="0" relativeHeight="251639808" behindDoc="0" locked="0" layoutInCell="1" allowOverlap="1" wp14:anchorId="48EFCDA3" wp14:editId="62CA5A72">
+          <wp:anchor distT="0" distB="0" distL="114300" distR="114300" simplePos="0" relativeHeight="251638784" behindDoc="0" locked="0" layoutInCell="1" allowOverlap="1" wp14:anchorId="48EFCDA3" wp14:editId="62CA5A72">
             <wp:simplePos x="0" y="0"/>
             <wp:positionH relativeFrom="column">
               <wp:posOffset>191770</wp:posOffset>
@@ -17012,7 +17015,7 @@
           <w:lang w:eastAsia="en-AU"/>
         </w:rPr>
         <w:drawing>
-          <wp:anchor distT="0" distB="0" distL="114300" distR="114300" simplePos="0" relativeHeight="251679744" behindDoc="0" locked="0" layoutInCell="1" allowOverlap="1" wp14:anchorId="36A4FD56" wp14:editId="7D306025">
+          <wp:anchor distT="0" distB="0" distL="114300" distR="114300" simplePos="0" relativeHeight="251680768" behindDoc="0" locked="0" layoutInCell="1" allowOverlap="1" wp14:anchorId="36A4FD56" wp14:editId="7D306025">
             <wp:simplePos x="0" y="0"/>
             <wp:positionH relativeFrom="column">
               <wp:posOffset>819150</wp:posOffset>
@@ -17758,7 +17761,7 @@
           <w:rPr>
             <w:noProof/>
           </w:rPr>
-          <w:t>21</w:t>
+          <w:t>13</w:t>
         </w:r>
         <w:r>
           <w:rPr>
@@ -23189,7 +23192,7 @@
 </file>
 
 <file path=customXml/itemProps1.xml><?xml version="1.0" encoding="utf-8"?>
-<ds:datastoreItem xmlns:ds="http://schemas.openxmlformats.org/officeDocument/2006/customXml" ds:itemID="{EE833B6B-3877-4A5C-8399-A881DA0CC80A}">
+<ds:datastoreItem xmlns:ds="http://schemas.openxmlformats.org/officeDocument/2006/customXml" ds:itemID="{D5470FC2-228A-4047-99D4-864DBE3AE1F8}">
   <ds:schemaRefs>
     <ds:schemaRef ds:uri="http://schemas.openxmlformats.org/officeDocument/2006/bibliography"/>
   </ds:schemaRefs>

</xml_diff>